<commit_message>
update connect and add to word file
</commit_message>
<xml_diff>
--- a/צד לקוח הסבר.docx
+++ b/צד לקוח הסבר.docx
@@ -1,6 +1,6 @@
 
 <file path=word/document.xml><?xml version="1.0" encoding="utf-8"?>
-<w:document xmlns:wpc="http://schemas.microsoft.com/office/word/2010/wordprocessingCanvas" xmlns:cx="http://schemas.microsoft.com/office/drawing/2014/chartex" xmlns:cx1="http://schemas.microsoft.com/office/drawing/2015/9/8/chartex" xmlns:cx2="http://schemas.microsoft.com/office/drawing/2015/10/21/chartex" xmlns:cx3="http://schemas.microsoft.com/office/drawing/2016/5/9/chartex" xmlns:cx4="http://schemas.microsoft.com/office/drawing/2016/5/10/chartex" xmlns:cx5="http://schemas.microsoft.com/office/drawing/2016/5/11/chartex" xmlns:cx6="http://schemas.microsoft.com/office/drawing/2016/5/12/chartex" xmlns:cx7="http://schemas.microsoft.com/office/drawing/2016/5/13/chartex" xmlns:cx8="http://schemas.microsoft.com/office/drawing/2016/5/14/chartex" xmlns:mc="http://schemas.openxmlformats.org/markup-compatibility/2006" xmlns:aink="http://schemas.microsoft.com/office/drawing/2016/ink" xmlns:am3d="http://schemas.microsoft.com/office/drawing/2017/model3d" xmlns:o="urn:schemas-microsoft-com:office:office" xmlns:r="http://schemas.openxmlformats.org/officeDocument/2006/relationships" xmlns:m="http://schemas.openxmlformats.org/officeDocument/2006/math" xmlns:v="urn:schemas-microsoft-com:vml" xmlns:wp14="http://schemas.microsoft.com/office/word/2010/wordprocessingDrawing" xmlns:wp="http://schemas.openxmlformats.org/drawingml/2006/wordprocessingDrawing" xmlns:w10="urn:schemas-microsoft-com:office:word" xmlns:w="http://schemas.openxmlformats.org/wordprocessingml/2006/main" xmlns:w14="http://schemas.microsoft.com/office/word/2010/wordml" xmlns:w15="http://schemas.microsoft.com/office/word/2012/wordml" xmlns:w16cid="http://schemas.microsoft.com/office/word/2016/wordml/cid" xmlns:w16se="http://schemas.microsoft.com/office/word/2015/wordml/symex" xmlns:wpg="http://schemas.microsoft.com/office/word/2010/wordprocessingGroup" xmlns:wpi="http://schemas.microsoft.com/office/word/2010/wordprocessingInk" xmlns:wne="http://schemas.microsoft.com/office/word/2006/wordml" xmlns:wps="http://schemas.microsoft.com/office/word/2010/wordprocessingShape" mc:Ignorable="w14 w15 w16se w16cid wp14">
+<w:document xmlns:wpc="http://schemas.microsoft.com/office/word/2010/wordprocessingCanvas" xmlns:cx="http://schemas.microsoft.com/office/drawing/2014/chartex" xmlns:cx1="http://schemas.microsoft.com/office/drawing/2015/9/8/chartex" xmlns:cx2="http://schemas.microsoft.com/office/drawing/2015/10/21/chartex" xmlns:cx3="http://schemas.microsoft.com/office/drawing/2016/5/9/chartex" xmlns:cx4="http://schemas.microsoft.com/office/drawing/2016/5/10/chartex" xmlns:cx5="http://schemas.microsoft.com/office/drawing/2016/5/11/chartex" xmlns:cx6="http://schemas.microsoft.com/office/drawing/2016/5/12/chartex" xmlns:cx7="http://schemas.microsoft.com/office/drawing/2016/5/13/chartex" xmlns:cx8="http://schemas.microsoft.com/office/drawing/2016/5/14/chartex" xmlns:mc="http://schemas.openxmlformats.org/markup-compatibility/2006" xmlns:aink="http://schemas.microsoft.com/office/drawing/2016/ink" xmlns:am3d="http://schemas.microsoft.com/office/drawing/2017/model3d" xmlns:o="urn:schemas-microsoft-com:office:office" xmlns:r="http://schemas.openxmlformats.org/officeDocument/2006/relationships" xmlns:m="http://schemas.openxmlformats.org/officeDocument/2006/math" xmlns:v="urn:schemas-microsoft-com:vml" xmlns:wp14="http://schemas.microsoft.com/office/word/2010/wordprocessingDrawing" xmlns:wp="http://schemas.openxmlformats.org/drawingml/2006/wordprocessingDrawing" xmlns:w10="urn:schemas-microsoft-com:office:word" xmlns:w="http://schemas.openxmlformats.org/wordprocessingml/2006/main" xmlns:w14="http://schemas.microsoft.com/office/word/2010/wordml" xmlns:w15="http://schemas.microsoft.com/office/word/2012/wordml" xmlns:w16cex="http://schemas.microsoft.com/office/word/2018/wordml/cex" xmlns:w16cid="http://schemas.microsoft.com/office/word/2016/wordml/cid" xmlns:w16="http://schemas.microsoft.com/office/word/2018/wordml" xmlns:w16se="http://schemas.microsoft.com/office/word/2015/wordml/symex" xmlns:wpg="http://schemas.microsoft.com/office/word/2010/wordprocessingGroup" xmlns:wpi="http://schemas.microsoft.com/office/word/2010/wordprocessingInk" xmlns:wne="http://schemas.microsoft.com/office/word/2006/wordml" xmlns:wps="http://schemas.microsoft.com/office/word/2010/wordprocessingShape" mc:Ignorable="w14 w15 w16se w16cid w16 w16cex wp14">
   <w:body>
     <w:sdt>
       <w:sdtPr>
@@ -105,7 +105,7 @@
                                 <w:sdtContent>
                                   <w:p>
                                     <w:pPr>
-                                      <w:pStyle w:val="a8"/>
+                                      <w:pStyle w:val="NoSpacing"/>
                                       <w:pBdr>
                                         <w:bottom w:val="single" w:sz="6" w:space="4" w:color="7F7F7F" w:themeColor="text1" w:themeTint="80"/>
                                       </w:pBdr>
@@ -166,7 +166,7 @@
                               </w:sdt>
                               <w:p>
                                 <w:pPr>
-                                  <w:pStyle w:val="a8"/>
+                                  <w:pStyle w:val="NoSpacing"/>
                                   <w:spacing w:before="240"/>
                                   <w:jc w:val="center"/>
                                   <w:rPr>
@@ -337,7 +337,7 @@
                           <w:sdtContent>
                             <w:p>
                               <w:pPr>
-                                <w:pStyle w:val="a8"/>
+                                <w:pStyle w:val="NoSpacing"/>
                                 <w:pBdr>
                                   <w:bottom w:val="single" w:sz="6" w:space="4" w:color="7F7F7F" w:themeColor="text1" w:themeTint="80"/>
                                 </w:pBdr>
@@ -398,7 +398,7 @@
                         </w:sdt>
                         <w:p>
                           <w:pPr>
-                            <w:pStyle w:val="a8"/>
+                            <w:pStyle w:val="NoSpacing"/>
                             <w:spacing w:before="240"/>
                             <w:jc w:val="center"/>
                             <w:rPr>
@@ -1143,8 +1143,6 @@
           <w:rtl/>
         </w:rPr>
       </w:pPr>
-      <w:bookmarkStart w:id="0" w:name="_GoBack"/>
-      <w:bookmarkEnd w:id="0"/>
       <w:r>
         <w:rPr>
           <w:rFonts w:cstheme="minorHAnsi" w:hint="cs"/>
@@ -1201,6 +1199,7 @@
           <w:rFonts w:asciiTheme="majorHAnsi" w:hAnsiTheme="majorHAnsi" w:cstheme="majorHAnsi"/>
           <w:b/>
           <w:bCs/>
+          <w:noProof/>
           <w:sz w:val="24"/>
           <w:szCs w:val="24"/>
           <w:u w:val="single"/>
@@ -1363,33 +1362,773 @@
         <w:t>בעמוד זה ניתן לצפות בכלל הסדנאות הניתנות לרכישה. ניתן ללחוץ על כל סדנא על מנת לקבל עליה את כלל הפרטים.</w:t>
       </w:r>
     </w:p>
-    <w:p>
-      <w:pPr>
-        <w:rPr>
-          <w:rtl/>
-        </w:rPr>
-      </w:pPr>
-    </w:p>
-    <w:p>
-      <w:pPr>
-        <w:rPr>
-          <w:rtl/>
-        </w:rPr>
-      </w:pPr>
-    </w:p>
-    <w:p>
-      <w:pPr>
-        <w:rPr>
-          <w:rtl/>
-        </w:rPr>
-      </w:pPr>
+    <w:p/>
+    <w:p>
+      <w:pPr>
+        <w:rPr>
+          <w:rFonts w:asciiTheme="majorHAnsi" w:hAnsiTheme="majorHAnsi" w:cstheme="majorHAnsi" w:hint="cs"/>
+          <w:b/>
+          <w:bCs/>
+          <w:sz w:val="24"/>
+          <w:szCs w:val="24"/>
+          <w:u w:val="single"/>
+          <w:rtl/>
+        </w:rPr>
+      </w:pPr>
+      <w:r>
+        <w:rPr>
+          <w:rFonts w:asciiTheme="majorHAnsi" w:hAnsiTheme="majorHAnsi" w:cstheme="majorHAnsi" w:hint="cs"/>
+          <w:b/>
+          <w:bCs/>
+          <w:sz w:val="24"/>
+          <w:szCs w:val="24"/>
+          <w:u w:val="single"/>
+          <w:rtl/>
+        </w:rPr>
+        <w:t>יצירת קשר</w:t>
+      </w:r>
+    </w:p>
+    <w:p>
+      <w:pPr>
+        <w:rPr>
+          <w:rFonts w:cstheme="minorHAnsi"/>
+          <w:sz w:val="24"/>
+          <w:szCs w:val="24"/>
+          <w:rtl/>
+        </w:rPr>
+      </w:pPr>
+      <w:r>
+        <w:rPr>
+          <w:rFonts w:cstheme="minorHAnsi" w:hint="cs"/>
+          <w:sz w:val="24"/>
+          <w:szCs w:val="24"/>
+          <w:rtl/>
+        </w:rPr>
+        <w:t>בעמוד זה ניתן ליצור קשר עם בעלי האתר.</w:t>
+      </w:r>
     </w:p>
     <w:p>
       <w:pPr>
         <w:spacing w:line="360" w:lineRule="auto"/>
         <w:jc w:val="both"/>
         <w:rPr>
+          <w:rFonts w:cstheme="minorHAnsi"/>
+          <w:sz w:val="24"/>
+          <w:szCs w:val="24"/>
+          <w:rtl/>
+        </w:rPr>
+      </w:pPr>
+      <w:r>
+        <w:rPr>
+          <w:rFonts w:cs="Arial"/>
+          <w:rtl/>
+        </w:rPr>
+        <w:drawing>
+          <wp:anchor distT="0" distB="0" distL="114300" distR="114300" simplePos="0" relativeHeight="251667456" behindDoc="1" locked="0" layoutInCell="1" allowOverlap="1" wp14:anchorId="0E81E3BC" wp14:editId="72E2521A">
+            <wp:simplePos x="0" y="0"/>
+            <wp:positionH relativeFrom="margin">
+              <wp:align>left</wp:align>
+            </wp:positionH>
+            <wp:positionV relativeFrom="paragraph">
+              <wp:posOffset>1076960</wp:posOffset>
+            </wp:positionV>
+            <wp:extent cx="5274310" cy="2568575"/>
+            <wp:effectExtent l="0" t="0" r="2540" b="3175"/>
+            <wp:wrapSquare wrapText="bothSides"/>
+            <wp:docPr id="9" name="Picture 9"/>
+            <wp:cNvGraphicFramePr>
+              <a:graphicFrameLocks xmlns:a="http://schemas.openxmlformats.org/drawingml/2006/main" noChangeAspect="1"/>
+            </wp:cNvGraphicFramePr>
+            <a:graphic xmlns:a="http://schemas.openxmlformats.org/drawingml/2006/main">
+              <a:graphicData uri="http://schemas.openxmlformats.org/drawingml/2006/picture">
+                <pic:pic xmlns:pic="http://schemas.openxmlformats.org/drawingml/2006/picture">
+                  <pic:nvPicPr>
+                    <pic:cNvPr id="1" name=""/>
+                    <pic:cNvPicPr/>
+                  </pic:nvPicPr>
+                  <pic:blipFill>
+                    <a:blip r:embed="rId14" cstate="print">
+                      <a:extLst>
+                        <a:ext uri="{28A0092B-C50C-407E-A947-70E740481C1C}">
+                          <a14:useLocalDpi xmlns:a14="http://schemas.microsoft.com/office/drawing/2010/main" val="0"/>
+                        </a:ext>
+                      </a:extLst>
+                    </a:blip>
+                    <a:stretch>
+                      <a:fillRect/>
+                    </a:stretch>
+                  </pic:blipFill>
+                  <pic:spPr>
+                    <a:xfrm>
+                      <a:off x="0" y="0"/>
+                      <a:ext cx="5274310" cy="2568575"/>
+                    </a:xfrm>
+                    <a:prstGeom prst="rect">
+                      <a:avLst/>
+                    </a:prstGeom>
+                  </pic:spPr>
+                </pic:pic>
+              </a:graphicData>
+            </a:graphic>
+            <wp14:sizeRelH relativeFrom="page">
+              <wp14:pctWidth>0</wp14:pctWidth>
+            </wp14:sizeRelH>
+            <wp14:sizeRelV relativeFrom="page">
+              <wp14:pctHeight>0</wp14:pctHeight>
+            </wp14:sizeRelV>
+          </wp:anchor>
+        </w:drawing>
+      </w:r>
+      <w:r>
+        <w:rPr>
+          <w:rFonts w:cstheme="minorHAnsi"/>
+          <w:sz w:val="24"/>
+          <w:szCs w:val="24"/>
+          <w:rtl/>
+        </w:rPr>
+        <w:t>כאשר הלקוח מ</w:t>
+      </w:r>
+      <w:r>
+        <w:rPr>
+          <w:rFonts w:cstheme="minorHAnsi" w:hint="cs"/>
+          <w:sz w:val="24"/>
+          <w:szCs w:val="24"/>
+          <w:rtl/>
+        </w:rPr>
+        <w:t>בצע שליחה</w:t>
+      </w:r>
+      <w:r>
+        <w:rPr>
+          <w:rFonts w:cstheme="minorHAnsi"/>
+          <w:sz w:val="24"/>
+          <w:szCs w:val="24"/>
+          <w:rtl/>
+        </w:rPr>
+        <w:t xml:space="preserve">, ישנה פונקציה הבודקת את תקינות הקלט. </w:t>
+      </w:r>
+      <w:r>
+        <w:rPr>
+          <w:rFonts w:cstheme="minorHAnsi" w:hint="cs"/>
+          <w:sz w:val="24"/>
+          <w:szCs w:val="24"/>
+          <w:rtl/>
+        </w:rPr>
+        <w:t>בדיקה האם המייל תקין, והאם הוכנס מספר טלפון (המורכב ממספרים) ולא תווים אחרים. אין חובה להכניס מספר טלפון, לכן אם התיבה תישאר ריקה, השליחה תתבצע ללא הפרעות.</w:t>
+      </w:r>
+    </w:p>
+    <w:p>
+      <w:pPr>
+        <w:spacing w:line="360" w:lineRule="auto"/>
+        <w:jc w:val="both"/>
+        <w:rPr>
+          <w:rFonts w:cstheme="minorHAnsi"/>
+          <w:sz w:val="24"/>
+          <w:szCs w:val="24"/>
+          <w:rtl/>
+        </w:rPr>
+      </w:pPr>
+    </w:p>
+    <w:p>
+      <w:pPr>
+        <w:rPr>
+          <w:rtl/>
+        </w:rPr>
+      </w:pPr>
+    </w:p>
+    <w:p>
+      <w:pPr>
+        <w:rPr>
+          <w:rtl/>
+        </w:rPr>
+      </w:pPr>
+    </w:p>
+    <w:p>
+      <w:pPr>
+        <w:rPr>
+          <w:rtl/>
+        </w:rPr>
+      </w:pPr>
+    </w:p>
+    <w:p>
+      <w:pPr>
+        <w:rPr>
           <w:rFonts w:asciiTheme="majorHAnsi" w:hAnsiTheme="majorHAnsi" w:cstheme="majorHAnsi"/>
+          <w:b/>
+          <w:bCs/>
+          <w:sz w:val="24"/>
+          <w:szCs w:val="24"/>
+          <w:u w:val="single"/>
+          <w:rtl/>
+        </w:rPr>
+      </w:pPr>
+      <w:r>
+        <w:rPr>
+          <w:rFonts w:asciiTheme="majorHAnsi" w:hAnsiTheme="majorHAnsi" w:cstheme="majorHAnsi" w:hint="cs"/>
+          <w:b/>
+          <w:bCs/>
+          <w:sz w:val="24"/>
+          <w:szCs w:val="24"/>
+          <w:u w:val="single"/>
+          <w:rtl/>
+        </w:rPr>
+        <w:lastRenderedPageBreak/>
+        <w:t>הרשמה \ כניסה לרשומים</w:t>
+      </w:r>
+    </w:p>
+    <w:p>
+      <w:pPr>
+        <w:rPr>
+          <w:rFonts w:cstheme="minorHAnsi"/>
+          <w:sz w:val="24"/>
+          <w:szCs w:val="24"/>
+        </w:rPr>
+      </w:pPr>
+      <w:r>
+        <w:rPr>
+          <w:rFonts w:cstheme="minorHAnsi" w:hint="cs"/>
+          <w:sz w:val="24"/>
+          <w:szCs w:val="24"/>
+          <w:rtl/>
+        </w:rPr>
+        <w:t>בעמוד זה ניתן לבחור בין הרשמה לאתר ובין כניסה לאתר למשתמשים רשומים.</w:t>
+      </w:r>
+    </w:p>
+    <w:p>
+      <w:pPr>
+        <w:rPr>
+          <w:rFonts w:cstheme="minorHAnsi" w:hint="cs"/>
+          <w:sz w:val="24"/>
+          <w:szCs w:val="24"/>
+          <w:rtl/>
+        </w:rPr>
+      </w:pPr>
+      <w:r>
+        <w:rPr>
+          <w:rFonts w:cstheme="minorHAnsi" w:hint="cs"/>
+          <w:sz w:val="24"/>
+          <w:szCs w:val="24"/>
+          <w:rtl/>
+        </w:rPr>
+        <w:t>לחיצה על כל אחת מהאפשרויות תחשוף למשתמש את האפשרות המתאימה.</w:t>
+      </w:r>
+      <w:r>
+        <w:rPr>
+          <w:rFonts w:cstheme="minorHAnsi" w:hint="cs"/>
+          <w:sz w:val="24"/>
+          <w:szCs w:val="24"/>
+          <w:rtl/>
+        </w:rPr>
+        <w:t xml:space="preserve"> לא ייפתח עמוד חדש, אלא יחשף ויוסתר התוכן הרלוונטי בהתאם ללחיצת המשתמש.</w:t>
+      </w:r>
+    </w:p>
+    <w:p>
+      <w:r>
+        <w:rPr>
+          <w:rFonts w:cs="Arial"/>
+          <w:rtl/>
+        </w:rPr>
+        <w:drawing>
+          <wp:anchor distT="0" distB="0" distL="114300" distR="114300" simplePos="0" relativeHeight="251668480" behindDoc="0" locked="0" layoutInCell="1" allowOverlap="1" wp14:anchorId="189087A7" wp14:editId="20E06991">
+            <wp:simplePos x="0" y="0"/>
+            <wp:positionH relativeFrom="column">
+              <wp:posOffset>-3175</wp:posOffset>
+            </wp:positionH>
+            <wp:positionV relativeFrom="paragraph">
+              <wp:posOffset>1270</wp:posOffset>
+            </wp:positionV>
+            <wp:extent cx="5274310" cy="2557780"/>
+            <wp:effectExtent l="0" t="0" r="2540" b="0"/>
+            <wp:wrapSquare wrapText="bothSides"/>
+            <wp:docPr id="10" name="Picture 10"/>
+            <wp:cNvGraphicFramePr>
+              <a:graphicFrameLocks xmlns:a="http://schemas.openxmlformats.org/drawingml/2006/main" noChangeAspect="1"/>
+            </wp:cNvGraphicFramePr>
+            <a:graphic xmlns:a="http://schemas.openxmlformats.org/drawingml/2006/main">
+              <a:graphicData uri="http://schemas.openxmlformats.org/drawingml/2006/picture">
+                <pic:pic xmlns:pic="http://schemas.openxmlformats.org/drawingml/2006/picture">
+                  <pic:nvPicPr>
+                    <pic:cNvPr id="1" name=""/>
+                    <pic:cNvPicPr/>
+                  </pic:nvPicPr>
+                  <pic:blipFill>
+                    <a:blip r:embed="rId15" cstate="print">
+                      <a:extLst>
+                        <a:ext uri="{28A0092B-C50C-407E-A947-70E740481C1C}">
+                          <a14:useLocalDpi xmlns:a14="http://schemas.microsoft.com/office/drawing/2010/main" val="0"/>
+                        </a:ext>
+                      </a:extLst>
+                    </a:blip>
+                    <a:stretch>
+                      <a:fillRect/>
+                    </a:stretch>
+                  </pic:blipFill>
+                  <pic:spPr>
+                    <a:xfrm>
+                      <a:off x="0" y="0"/>
+                      <a:ext cx="5274310" cy="2557780"/>
+                    </a:xfrm>
+                    <a:prstGeom prst="rect">
+                      <a:avLst/>
+                    </a:prstGeom>
+                  </pic:spPr>
+                </pic:pic>
+              </a:graphicData>
+            </a:graphic>
+            <wp14:sizeRelH relativeFrom="page">
+              <wp14:pctWidth>0</wp14:pctWidth>
+            </wp14:sizeRelH>
+            <wp14:sizeRelV relativeFrom="page">
+              <wp14:pctHeight>0</wp14:pctHeight>
+            </wp14:sizeRelV>
+          </wp:anchor>
+        </w:drawing>
+      </w:r>
+    </w:p>
+    <w:p>
+      <w:pPr>
+        <w:rPr>
+          <w:rFonts w:asciiTheme="majorHAnsi" w:hAnsiTheme="majorHAnsi" w:cstheme="majorHAnsi"/>
+          <w:b/>
+          <w:bCs/>
+          <w:sz w:val="24"/>
+          <w:szCs w:val="24"/>
+          <w:u w:val="single"/>
+          <w:rtl/>
+        </w:rPr>
+      </w:pPr>
+      <w:r>
+        <w:rPr>
+          <w:rFonts w:asciiTheme="majorHAnsi" w:hAnsiTheme="majorHAnsi" w:cstheme="majorHAnsi" w:hint="cs"/>
+          <w:b/>
+          <w:bCs/>
+          <w:sz w:val="24"/>
+          <w:szCs w:val="24"/>
+          <w:u w:val="single"/>
+          <w:rtl/>
+        </w:rPr>
+        <w:t>הרשמה לאתר</w:t>
+      </w:r>
+    </w:p>
+    <w:p>
+      <w:pPr>
+        <w:rPr>
+          <w:rFonts w:cstheme="minorHAnsi"/>
+          <w:sz w:val="24"/>
+          <w:szCs w:val="24"/>
+          <w:rtl/>
+        </w:rPr>
+      </w:pPr>
+      <w:r>
+        <w:rPr>
+          <w:rFonts w:cstheme="minorHAnsi" w:hint="cs"/>
+          <w:sz w:val="24"/>
+          <w:szCs w:val="24"/>
+          <w:rtl/>
+        </w:rPr>
+        <w:t xml:space="preserve">בלחיצה על </w:t>
+      </w:r>
+      <w:r>
+        <w:rPr>
+          <w:rFonts w:cstheme="minorHAnsi"/>
+          <w:sz w:val="24"/>
+          <w:szCs w:val="24"/>
+        </w:rPr>
+        <w:t>Sign Up</w:t>
+      </w:r>
+      <w:r>
+        <w:rPr>
+          <w:rFonts w:cstheme="minorHAnsi" w:hint="cs"/>
+          <w:sz w:val="24"/>
+          <w:szCs w:val="24"/>
+          <w:rtl/>
+        </w:rPr>
+        <w:t>, למשתמש יופיעו תיבות ההרשמה</w:t>
+      </w:r>
+      <w:r>
+        <w:rPr>
+          <w:rFonts w:cstheme="minorHAnsi" w:hint="cs"/>
+          <w:sz w:val="24"/>
+          <w:szCs w:val="24"/>
+          <w:rtl/>
+        </w:rPr>
+        <w:t>. תתבצע בדיקה של תקינות המייל, וכן גם בדיקה שהוכנסו ערכים ליתר השדות ברישום.</w:t>
+      </w:r>
+      <w:r>
+        <w:rPr>
+          <w:rFonts w:cstheme="minorHAnsi" w:hint="cs"/>
+          <w:sz w:val="24"/>
+          <w:szCs w:val="24"/>
+          <w:rtl/>
+        </w:rPr>
+        <w:t xml:space="preserve"> לחיצה על </w:t>
+      </w:r>
+      <w:r>
+        <w:rPr>
+          <w:rFonts w:cstheme="minorHAnsi" w:hint="cs"/>
+          <w:sz w:val="24"/>
+          <w:szCs w:val="24"/>
+        </w:rPr>
+        <w:t>GO</w:t>
+      </w:r>
+      <w:r>
+        <w:rPr>
+          <w:rFonts w:cstheme="minorHAnsi" w:hint="cs"/>
+          <w:sz w:val="24"/>
+          <w:szCs w:val="24"/>
+          <w:rtl/>
+        </w:rPr>
+        <w:t xml:space="preserve"> תעדכן את המשתמש אם הערכים שהכניס אינם תקינים, או שהתחבר בהצלחה</w:t>
+      </w:r>
+    </w:p>
+    <w:p>
+      <w:pPr>
+        <w:rPr>
+          <w:rFonts w:asciiTheme="majorHAnsi" w:hAnsiTheme="majorHAnsi" w:cstheme="majorHAnsi"/>
+          <w:b/>
+          <w:bCs/>
+          <w:sz w:val="24"/>
+          <w:szCs w:val="24"/>
+          <w:u w:val="single"/>
+          <w:rtl/>
+        </w:rPr>
+      </w:pPr>
+      <w:r>
+        <w:rPr>
+          <w:rFonts w:asciiTheme="majorHAnsi" w:hAnsiTheme="majorHAnsi" w:cs="Calibri Light"/>
+          <w:b/>
+          <w:bCs/>
+          <w:sz w:val="24"/>
+          <w:szCs w:val="24"/>
+          <w:u w:val="single"/>
+          <w:rtl/>
+        </w:rPr>
+        <w:drawing>
+          <wp:anchor distT="0" distB="0" distL="114300" distR="114300" simplePos="0" relativeHeight="251669504" behindDoc="0" locked="0" layoutInCell="1" allowOverlap="1" wp14:anchorId="76720C23" wp14:editId="51543D82">
+            <wp:simplePos x="0" y="0"/>
+            <wp:positionH relativeFrom="column">
+              <wp:posOffset>-3175</wp:posOffset>
+            </wp:positionH>
+            <wp:positionV relativeFrom="paragraph">
+              <wp:posOffset>-1270</wp:posOffset>
+            </wp:positionV>
+            <wp:extent cx="5274310" cy="2536825"/>
+            <wp:effectExtent l="0" t="0" r="2540" b="0"/>
+            <wp:wrapSquare wrapText="bothSides"/>
+            <wp:docPr id="11" name="Picture 11"/>
+            <wp:cNvGraphicFramePr>
+              <a:graphicFrameLocks xmlns:a="http://schemas.openxmlformats.org/drawingml/2006/main" noChangeAspect="1"/>
+            </wp:cNvGraphicFramePr>
+            <a:graphic xmlns:a="http://schemas.openxmlformats.org/drawingml/2006/main">
+              <a:graphicData uri="http://schemas.openxmlformats.org/drawingml/2006/picture">
+                <pic:pic xmlns:pic="http://schemas.openxmlformats.org/drawingml/2006/picture">
+                  <pic:nvPicPr>
+                    <pic:cNvPr id="1" name=""/>
+                    <pic:cNvPicPr/>
+                  </pic:nvPicPr>
+                  <pic:blipFill>
+                    <a:blip r:embed="rId16" cstate="print">
+                      <a:extLst>
+                        <a:ext uri="{28A0092B-C50C-407E-A947-70E740481C1C}">
+                          <a14:useLocalDpi xmlns:a14="http://schemas.microsoft.com/office/drawing/2010/main" val="0"/>
+                        </a:ext>
+                      </a:extLst>
+                    </a:blip>
+                    <a:stretch>
+                      <a:fillRect/>
+                    </a:stretch>
+                  </pic:blipFill>
+                  <pic:spPr>
+                    <a:xfrm>
+                      <a:off x="0" y="0"/>
+                      <a:ext cx="5274310" cy="2536825"/>
+                    </a:xfrm>
+                    <a:prstGeom prst="rect">
+                      <a:avLst/>
+                    </a:prstGeom>
+                  </pic:spPr>
+                </pic:pic>
+              </a:graphicData>
+            </a:graphic>
+            <wp14:sizeRelH relativeFrom="page">
+              <wp14:pctWidth>0</wp14:pctWidth>
+            </wp14:sizeRelH>
+            <wp14:sizeRelV relativeFrom="page">
+              <wp14:pctHeight>0</wp14:pctHeight>
+            </wp14:sizeRelV>
+          </wp:anchor>
+        </w:drawing>
+      </w:r>
+    </w:p>
+    <w:p>
+      <w:pPr>
+        <w:rPr>
+          <w:rFonts w:asciiTheme="majorHAnsi" w:hAnsiTheme="majorHAnsi" w:cstheme="majorHAnsi"/>
+          <w:b/>
+          <w:bCs/>
+          <w:sz w:val="24"/>
+          <w:szCs w:val="24"/>
+          <w:u w:val="single"/>
+          <w:rtl/>
+        </w:rPr>
+      </w:pPr>
+    </w:p>
+    <w:p>
+      <w:pPr>
+        <w:rPr>
+          <w:rFonts w:asciiTheme="majorHAnsi" w:hAnsiTheme="majorHAnsi" w:cstheme="majorHAnsi"/>
+          <w:b/>
+          <w:bCs/>
+          <w:sz w:val="24"/>
+          <w:szCs w:val="24"/>
+          <w:u w:val="single"/>
+          <w:rtl/>
+        </w:rPr>
+      </w:pPr>
+    </w:p>
+    <w:p>
+      <w:pPr>
+        <w:rPr>
+          <w:rFonts w:asciiTheme="majorHAnsi" w:hAnsiTheme="majorHAnsi" w:cstheme="majorHAnsi"/>
+          <w:b/>
+          <w:bCs/>
+          <w:sz w:val="24"/>
+          <w:szCs w:val="24"/>
+          <w:u w:val="single"/>
+          <w:rtl/>
+        </w:rPr>
+      </w:pPr>
+    </w:p>
+    <w:p>
+      <w:pPr>
+        <w:rPr>
+          <w:rFonts w:asciiTheme="majorHAnsi" w:hAnsiTheme="majorHAnsi" w:cstheme="majorHAnsi"/>
+          <w:b/>
+          <w:bCs/>
+          <w:sz w:val="24"/>
+          <w:szCs w:val="24"/>
+          <w:u w:val="single"/>
+          <w:rtl/>
+        </w:rPr>
+      </w:pPr>
+      <w:r>
+        <w:rPr>
+          <w:rFonts w:asciiTheme="majorHAnsi" w:hAnsiTheme="majorHAnsi" w:cstheme="majorHAnsi" w:hint="cs"/>
+          <w:b/>
+          <w:bCs/>
+          <w:sz w:val="24"/>
+          <w:szCs w:val="24"/>
+          <w:u w:val="single"/>
+          <w:rtl/>
+        </w:rPr>
+        <w:lastRenderedPageBreak/>
+        <w:t>כניסה למשתמש רשום</w:t>
+      </w:r>
+    </w:p>
+    <w:p>
+      <w:pPr>
+        <w:rPr>
+          <w:rFonts w:cstheme="minorHAnsi"/>
+          <w:sz w:val="24"/>
+          <w:szCs w:val="24"/>
+          <w:rtl/>
+        </w:rPr>
+      </w:pPr>
+      <w:r>
+        <w:rPr>
+          <w:rFonts w:cstheme="minorHAnsi" w:hint="cs"/>
+          <w:sz w:val="24"/>
+          <w:szCs w:val="24"/>
+          <w:rtl/>
+        </w:rPr>
+        <w:t xml:space="preserve">בלחיצה על </w:t>
+      </w:r>
+      <w:r>
+        <w:rPr>
+          <w:rFonts w:cstheme="minorHAnsi"/>
+          <w:sz w:val="24"/>
+          <w:szCs w:val="24"/>
+        </w:rPr>
+        <w:t>Sign In</w:t>
+      </w:r>
+      <w:r>
+        <w:rPr>
+          <w:rFonts w:cstheme="minorHAnsi" w:hint="cs"/>
+          <w:sz w:val="24"/>
+          <w:szCs w:val="24"/>
+          <w:rtl/>
+        </w:rPr>
+        <w:t>, למשתמש יופיע תיבות הכניסה. תתבצע בדיקה של תקינות המייל.</w:t>
+      </w:r>
+      <w:r>
+        <w:rPr>
+          <w:rFonts w:cstheme="minorHAnsi" w:hint="cs"/>
+          <w:sz w:val="24"/>
+          <w:szCs w:val="24"/>
+          <w:rtl/>
+        </w:rPr>
+        <w:t xml:space="preserve"> </w:t>
+      </w:r>
+      <w:r>
+        <w:rPr>
+          <w:rFonts w:cstheme="minorHAnsi" w:hint="cs"/>
+          <w:sz w:val="24"/>
+          <w:szCs w:val="24"/>
+          <w:rtl/>
+        </w:rPr>
+        <w:t xml:space="preserve">לחיצה על </w:t>
+      </w:r>
+      <w:r>
+        <w:rPr>
+          <w:rFonts w:cstheme="minorHAnsi" w:hint="cs"/>
+          <w:sz w:val="24"/>
+          <w:szCs w:val="24"/>
+        </w:rPr>
+        <w:t>GO</w:t>
+      </w:r>
+      <w:r>
+        <w:rPr>
+          <w:rFonts w:cstheme="minorHAnsi" w:hint="cs"/>
+          <w:sz w:val="24"/>
+          <w:szCs w:val="24"/>
+          <w:rtl/>
+        </w:rPr>
+        <w:t xml:space="preserve"> תעדכן את המשתמש אם הערכים שהכניס אינם תקינים, או שהתחבר בהצלחה</w:t>
+      </w:r>
+      <w:r>
+        <w:rPr>
+          <w:rFonts w:cstheme="minorHAnsi" w:hint="cs"/>
+          <w:sz w:val="24"/>
+          <w:szCs w:val="24"/>
+          <w:rtl/>
+        </w:rPr>
+        <w:t>.</w:t>
+      </w:r>
+    </w:p>
+    <w:p>
+      <w:pPr>
+        <w:rPr>
+          <w:rFonts w:cstheme="minorHAnsi" w:hint="cs"/>
+          <w:sz w:val="24"/>
+          <w:szCs w:val="24"/>
+          <w:rtl/>
+        </w:rPr>
+      </w:pPr>
+      <w:r>
+        <w:rPr>
+          <w:rFonts w:cstheme="minorHAnsi" w:hint="cs"/>
+          <w:sz w:val="24"/>
+          <w:szCs w:val="24"/>
+          <w:rtl/>
+        </w:rPr>
+        <w:t>למשתמש תהיה אפשרות ללחוץ על "שכחתי סיסמא", ובכך תקפוץ הודעה שנשלחה סיסמא חדשה למייל שהזין.</w:t>
+      </w:r>
+    </w:p>
+    <w:p>
+      <w:pPr>
+        <w:rPr>
+          <w:rFonts w:cstheme="minorHAnsi"/>
+          <w:sz w:val="24"/>
+          <w:szCs w:val="24"/>
+        </w:rPr>
+      </w:pPr>
+      <w:r>
+        <w:rPr>
+          <w:rFonts w:cs="Calibri"/>
+          <w:sz w:val="24"/>
+          <w:szCs w:val="24"/>
+          <w:rtl/>
+        </w:rPr>
+        <w:drawing>
+          <wp:anchor distT="0" distB="0" distL="114300" distR="114300" simplePos="0" relativeHeight="251670528" behindDoc="0" locked="0" layoutInCell="1" allowOverlap="1" wp14:anchorId="5C0E872A" wp14:editId="76FF1E6E">
+            <wp:simplePos x="0" y="0"/>
+            <wp:positionH relativeFrom="column">
+              <wp:posOffset>-3175</wp:posOffset>
+            </wp:positionH>
+            <wp:positionV relativeFrom="paragraph">
+              <wp:posOffset>0</wp:posOffset>
+            </wp:positionV>
+            <wp:extent cx="5274310" cy="2548255"/>
+            <wp:effectExtent l="0" t="0" r="2540" b="4445"/>
+            <wp:wrapSquare wrapText="bothSides"/>
+            <wp:docPr id="12" name="Picture 12"/>
+            <wp:cNvGraphicFramePr>
+              <a:graphicFrameLocks xmlns:a="http://schemas.openxmlformats.org/drawingml/2006/main" noChangeAspect="1"/>
+            </wp:cNvGraphicFramePr>
+            <a:graphic xmlns:a="http://schemas.openxmlformats.org/drawingml/2006/main">
+              <a:graphicData uri="http://schemas.openxmlformats.org/drawingml/2006/picture">
+                <pic:pic xmlns:pic="http://schemas.openxmlformats.org/drawingml/2006/picture">
+                  <pic:nvPicPr>
+                    <pic:cNvPr id="1" name=""/>
+                    <pic:cNvPicPr/>
+                  </pic:nvPicPr>
+                  <pic:blipFill>
+                    <a:blip r:embed="rId17" cstate="print">
+                      <a:extLst>
+                        <a:ext uri="{28A0092B-C50C-407E-A947-70E740481C1C}">
+                          <a14:useLocalDpi xmlns:a14="http://schemas.microsoft.com/office/drawing/2010/main" val="0"/>
+                        </a:ext>
+                      </a:extLst>
+                    </a:blip>
+                    <a:stretch>
+                      <a:fillRect/>
+                    </a:stretch>
+                  </pic:blipFill>
+                  <pic:spPr>
+                    <a:xfrm>
+                      <a:off x="0" y="0"/>
+                      <a:ext cx="5274310" cy="2548255"/>
+                    </a:xfrm>
+                    <a:prstGeom prst="rect">
+                      <a:avLst/>
+                    </a:prstGeom>
+                  </pic:spPr>
+                </pic:pic>
+              </a:graphicData>
+            </a:graphic>
+            <wp14:sizeRelH relativeFrom="page">
+              <wp14:pctWidth>0</wp14:pctWidth>
+            </wp14:sizeRelH>
+            <wp14:sizeRelV relativeFrom="page">
+              <wp14:pctHeight>0</wp14:pctHeight>
+            </wp14:sizeRelV>
+          </wp:anchor>
+        </w:drawing>
+      </w:r>
+    </w:p>
+    <w:p/>
+    <w:p/>
+    <w:p/>
+    <w:p/>
+    <w:p/>
+    <w:p/>
+    <w:p/>
+    <w:p>
+      <w:pPr>
+        <w:rPr>
+          <w:rtl/>
+        </w:rPr>
+      </w:pPr>
+    </w:p>
+    <w:p>
+      <w:pPr>
+        <w:rPr>
+          <w:rtl/>
+        </w:rPr>
+      </w:pPr>
+    </w:p>
+    <w:p>
+      <w:pPr>
+        <w:rPr>
+          <w:rtl/>
+        </w:rPr>
+      </w:pPr>
+    </w:p>
+    <w:p>
+      <w:pPr>
+        <w:spacing w:line="360" w:lineRule="auto"/>
+        <w:jc w:val="both"/>
+        <w:rPr>
+          <w:rFonts w:asciiTheme="majorHAnsi" w:hAnsiTheme="majorHAnsi" w:cstheme="majorHAnsi"/>
           <w:sz w:val="24"/>
           <w:szCs w:val="24"/>
           <w:rtl/>
@@ -1397,8 +2136,8 @@
       </w:pPr>
     </w:p>
     <w:sectPr>
-      <w:headerReference w:type="default" r:id="rId14"/>
-      <w:headerReference w:type="first" r:id="rId15"/>
+      <w:headerReference w:type="default" r:id="rId18"/>
+      <w:headerReference w:type="first" r:id="rId19"/>
       <w:pgSz w:w="11906" w:h="16838"/>
       <w:pgMar w:top="1440" w:right="1800" w:bottom="1440" w:left="1800" w:header="708" w:footer="708" w:gutter="0"/>
       <w:pgNumType w:start="0"/>
@@ -1412,7 +2151,7 @@
 </file>
 
 <file path=word/endnotes.xml><?xml version="1.0" encoding="utf-8"?>
-<w:endnotes xmlns:wpc="http://schemas.microsoft.com/office/word/2010/wordprocessingCanvas" xmlns:cx="http://schemas.microsoft.com/office/drawing/2014/chartex" xmlns:cx1="http://schemas.microsoft.com/office/drawing/2015/9/8/chartex" xmlns:cx2="http://schemas.microsoft.com/office/drawing/2015/10/21/chartex" xmlns:cx3="http://schemas.microsoft.com/office/drawing/2016/5/9/chartex" xmlns:cx4="http://schemas.microsoft.com/office/drawing/2016/5/10/chartex" xmlns:cx5="http://schemas.microsoft.com/office/drawing/2016/5/11/chartex" xmlns:cx6="http://schemas.microsoft.com/office/drawing/2016/5/12/chartex" xmlns:cx7="http://schemas.microsoft.com/office/drawing/2016/5/13/chartex" xmlns:cx8="http://schemas.microsoft.com/office/drawing/2016/5/14/chartex" xmlns:mc="http://schemas.openxmlformats.org/markup-compatibility/2006" xmlns:aink="http://schemas.microsoft.com/office/drawing/2016/ink" xmlns:am3d="http://schemas.microsoft.com/office/drawing/2017/model3d" xmlns:o="urn:schemas-microsoft-com:office:office" xmlns:r="http://schemas.openxmlformats.org/officeDocument/2006/relationships" xmlns:m="http://schemas.openxmlformats.org/officeDocument/2006/math" xmlns:v="urn:schemas-microsoft-com:vml" xmlns:wp14="http://schemas.microsoft.com/office/word/2010/wordprocessingDrawing" xmlns:wp="http://schemas.openxmlformats.org/drawingml/2006/wordprocessingDrawing" xmlns:w10="urn:schemas-microsoft-com:office:word" xmlns:w="http://schemas.openxmlformats.org/wordprocessingml/2006/main" xmlns:w14="http://schemas.microsoft.com/office/word/2010/wordml" xmlns:w15="http://schemas.microsoft.com/office/word/2012/wordml" xmlns:w16cid="http://schemas.microsoft.com/office/word/2016/wordml/cid" xmlns:w16se="http://schemas.microsoft.com/office/word/2015/wordml/symex" xmlns:wpg="http://schemas.microsoft.com/office/word/2010/wordprocessingGroup" xmlns:wpi="http://schemas.microsoft.com/office/word/2010/wordprocessingInk" xmlns:wne="http://schemas.microsoft.com/office/word/2006/wordml" xmlns:wps="http://schemas.microsoft.com/office/word/2010/wordprocessingShape" mc:Ignorable="w14 w15 w16se w16cid wp14">
+<w:endnotes xmlns:wpc="http://schemas.microsoft.com/office/word/2010/wordprocessingCanvas" xmlns:cx="http://schemas.microsoft.com/office/drawing/2014/chartex" xmlns:cx1="http://schemas.microsoft.com/office/drawing/2015/9/8/chartex" xmlns:cx2="http://schemas.microsoft.com/office/drawing/2015/10/21/chartex" xmlns:cx3="http://schemas.microsoft.com/office/drawing/2016/5/9/chartex" xmlns:cx4="http://schemas.microsoft.com/office/drawing/2016/5/10/chartex" xmlns:cx5="http://schemas.microsoft.com/office/drawing/2016/5/11/chartex" xmlns:cx6="http://schemas.microsoft.com/office/drawing/2016/5/12/chartex" xmlns:cx7="http://schemas.microsoft.com/office/drawing/2016/5/13/chartex" xmlns:cx8="http://schemas.microsoft.com/office/drawing/2016/5/14/chartex" xmlns:mc="http://schemas.openxmlformats.org/markup-compatibility/2006" xmlns:aink="http://schemas.microsoft.com/office/drawing/2016/ink" xmlns:am3d="http://schemas.microsoft.com/office/drawing/2017/model3d" xmlns:o="urn:schemas-microsoft-com:office:office" xmlns:r="http://schemas.openxmlformats.org/officeDocument/2006/relationships" xmlns:m="http://schemas.openxmlformats.org/officeDocument/2006/math" xmlns:v="urn:schemas-microsoft-com:vml" xmlns:wp14="http://schemas.microsoft.com/office/word/2010/wordprocessingDrawing" xmlns:wp="http://schemas.openxmlformats.org/drawingml/2006/wordprocessingDrawing" xmlns:w10="urn:schemas-microsoft-com:office:word" xmlns:w="http://schemas.openxmlformats.org/wordprocessingml/2006/main" xmlns:w14="http://schemas.microsoft.com/office/word/2010/wordml" xmlns:w15="http://schemas.microsoft.com/office/word/2012/wordml" xmlns:w16cex="http://schemas.microsoft.com/office/word/2018/wordml/cex" xmlns:w16cid="http://schemas.microsoft.com/office/word/2016/wordml/cid" xmlns:w16="http://schemas.microsoft.com/office/word/2018/wordml" xmlns:w16se="http://schemas.microsoft.com/office/word/2015/wordml/symex" xmlns:wpg="http://schemas.microsoft.com/office/word/2010/wordprocessingGroup" xmlns:wpi="http://schemas.microsoft.com/office/word/2010/wordprocessingInk" xmlns:wne="http://schemas.microsoft.com/office/word/2006/wordml" xmlns:wps="http://schemas.microsoft.com/office/word/2010/wordprocessingShape" mc:Ignorable="w14 w15 w16se w16cid w16 w16cex wp14">
   <w:endnote w:type="separator" w:id="-1">
     <w:p>
       <w:pPr>
@@ -1437,7 +2176,7 @@
 </file>
 
 <file path=word/footnotes.xml><?xml version="1.0" encoding="utf-8"?>
-<w:footnotes xmlns:wpc="http://schemas.microsoft.com/office/word/2010/wordprocessingCanvas" xmlns:cx="http://schemas.microsoft.com/office/drawing/2014/chartex" xmlns:cx1="http://schemas.microsoft.com/office/drawing/2015/9/8/chartex" xmlns:cx2="http://schemas.microsoft.com/office/drawing/2015/10/21/chartex" xmlns:cx3="http://schemas.microsoft.com/office/drawing/2016/5/9/chartex" xmlns:cx4="http://schemas.microsoft.com/office/drawing/2016/5/10/chartex" xmlns:cx5="http://schemas.microsoft.com/office/drawing/2016/5/11/chartex" xmlns:cx6="http://schemas.microsoft.com/office/drawing/2016/5/12/chartex" xmlns:cx7="http://schemas.microsoft.com/office/drawing/2016/5/13/chartex" xmlns:cx8="http://schemas.microsoft.com/office/drawing/2016/5/14/chartex" xmlns:mc="http://schemas.openxmlformats.org/markup-compatibility/2006" xmlns:aink="http://schemas.microsoft.com/office/drawing/2016/ink" xmlns:am3d="http://schemas.microsoft.com/office/drawing/2017/model3d" xmlns:o="urn:schemas-microsoft-com:office:office" xmlns:r="http://schemas.openxmlformats.org/officeDocument/2006/relationships" xmlns:m="http://schemas.openxmlformats.org/officeDocument/2006/math" xmlns:v="urn:schemas-microsoft-com:vml" xmlns:wp14="http://schemas.microsoft.com/office/word/2010/wordprocessingDrawing" xmlns:wp="http://schemas.openxmlformats.org/drawingml/2006/wordprocessingDrawing" xmlns:w10="urn:schemas-microsoft-com:office:word" xmlns:w="http://schemas.openxmlformats.org/wordprocessingml/2006/main" xmlns:w14="http://schemas.microsoft.com/office/word/2010/wordml" xmlns:w15="http://schemas.microsoft.com/office/word/2012/wordml" xmlns:w16cid="http://schemas.microsoft.com/office/word/2016/wordml/cid" xmlns:w16se="http://schemas.microsoft.com/office/word/2015/wordml/symex" xmlns:wpg="http://schemas.microsoft.com/office/word/2010/wordprocessingGroup" xmlns:wpi="http://schemas.microsoft.com/office/word/2010/wordprocessingInk" xmlns:wne="http://schemas.microsoft.com/office/word/2006/wordml" xmlns:wps="http://schemas.microsoft.com/office/word/2010/wordprocessingShape" mc:Ignorable="w14 w15 w16se w16cid wp14">
+<w:footnotes xmlns:wpc="http://schemas.microsoft.com/office/word/2010/wordprocessingCanvas" xmlns:cx="http://schemas.microsoft.com/office/drawing/2014/chartex" xmlns:cx1="http://schemas.microsoft.com/office/drawing/2015/9/8/chartex" xmlns:cx2="http://schemas.microsoft.com/office/drawing/2015/10/21/chartex" xmlns:cx3="http://schemas.microsoft.com/office/drawing/2016/5/9/chartex" xmlns:cx4="http://schemas.microsoft.com/office/drawing/2016/5/10/chartex" xmlns:cx5="http://schemas.microsoft.com/office/drawing/2016/5/11/chartex" xmlns:cx6="http://schemas.microsoft.com/office/drawing/2016/5/12/chartex" xmlns:cx7="http://schemas.microsoft.com/office/drawing/2016/5/13/chartex" xmlns:cx8="http://schemas.microsoft.com/office/drawing/2016/5/14/chartex" xmlns:mc="http://schemas.openxmlformats.org/markup-compatibility/2006" xmlns:aink="http://schemas.microsoft.com/office/drawing/2016/ink" xmlns:am3d="http://schemas.microsoft.com/office/drawing/2017/model3d" xmlns:o="urn:schemas-microsoft-com:office:office" xmlns:r="http://schemas.openxmlformats.org/officeDocument/2006/relationships" xmlns:m="http://schemas.openxmlformats.org/officeDocument/2006/math" xmlns:v="urn:schemas-microsoft-com:vml" xmlns:wp14="http://schemas.microsoft.com/office/word/2010/wordprocessingDrawing" xmlns:wp="http://schemas.openxmlformats.org/drawingml/2006/wordprocessingDrawing" xmlns:w10="urn:schemas-microsoft-com:office:word" xmlns:w="http://schemas.openxmlformats.org/wordprocessingml/2006/main" xmlns:w14="http://schemas.microsoft.com/office/word/2010/wordml" xmlns:w15="http://schemas.microsoft.com/office/word/2012/wordml" xmlns:w16cex="http://schemas.microsoft.com/office/word/2018/wordml/cex" xmlns:w16cid="http://schemas.microsoft.com/office/word/2016/wordml/cid" xmlns:w16="http://schemas.microsoft.com/office/word/2018/wordml" xmlns:w16se="http://schemas.microsoft.com/office/word/2015/wordml/symex" xmlns:wpg="http://schemas.microsoft.com/office/word/2010/wordprocessingGroup" xmlns:wpi="http://schemas.microsoft.com/office/word/2010/wordprocessingInk" xmlns:wne="http://schemas.microsoft.com/office/word/2006/wordml" xmlns:wps="http://schemas.microsoft.com/office/word/2010/wordprocessingShape" mc:Ignorable="w14 w15 w16se w16cid w16 w16cex wp14">
   <w:footnote w:type="separator" w:id="-1">
     <w:p>
       <w:pPr>
@@ -1462,10 +2201,10 @@
 </file>
 
 <file path=word/header1.xml><?xml version="1.0" encoding="utf-8"?>
-<w:hdr xmlns:wpc="http://schemas.microsoft.com/office/word/2010/wordprocessingCanvas" xmlns:cx="http://schemas.microsoft.com/office/drawing/2014/chartex" xmlns:cx1="http://schemas.microsoft.com/office/drawing/2015/9/8/chartex" xmlns:cx2="http://schemas.microsoft.com/office/drawing/2015/10/21/chartex" xmlns:cx3="http://schemas.microsoft.com/office/drawing/2016/5/9/chartex" xmlns:cx4="http://schemas.microsoft.com/office/drawing/2016/5/10/chartex" xmlns:cx5="http://schemas.microsoft.com/office/drawing/2016/5/11/chartex" xmlns:cx6="http://schemas.microsoft.com/office/drawing/2016/5/12/chartex" xmlns:cx7="http://schemas.microsoft.com/office/drawing/2016/5/13/chartex" xmlns:cx8="http://schemas.microsoft.com/office/drawing/2016/5/14/chartex" xmlns:mc="http://schemas.openxmlformats.org/markup-compatibility/2006" xmlns:aink="http://schemas.microsoft.com/office/drawing/2016/ink" xmlns:am3d="http://schemas.microsoft.com/office/drawing/2017/model3d" xmlns:o="urn:schemas-microsoft-com:office:office" xmlns:r="http://schemas.openxmlformats.org/officeDocument/2006/relationships" xmlns:m="http://schemas.openxmlformats.org/officeDocument/2006/math" xmlns:v="urn:schemas-microsoft-com:vml" xmlns:wp14="http://schemas.microsoft.com/office/word/2010/wordprocessingDrawing" xmlns:wp="http://schemas.openxmlformats.org/drawingml/2006/wordprocessingDrawing" xmlns:w10="urn:schemas-microsoft-com:office:word" xmlns:w="http://schemas.openxmlformats.org/wordprocessingml/2006/main" xmlns:w14="http://schemas.microsoft.com/office/word/2010/wordml" xmlns:w15="http://schemas.microsoft.com/office/word/2012/wordml" xmlns:w16cid="http://schemas.microsoft.com/office/word/2016/wordml/cid" xmlns:w16se="http://schemas.microsoft.com/office/word/2015/wordml/symex" xmlns:wpg="http://schemas.microsoft.com/office/word/2010/wordprocessingGroup" xmlns:wpi="http://schemas.microsoft.com/office/word/2010/wordprocessingInk" xmlns:wne="http://schemas.microsoft.com/office/word/2006/wordml" xmlns:wps="http://schemas.microsoft.com/office/word/2010/wordprocessingShape" mc:Ignorable="w14 w15 w16se w16cid wp14">
+<w:hdr xmlns:wpc="http://schemas.microsoft.com/office/word/2010/wordprocessingCanvas" xmlns:cx="http://schemas.microsoft.com/office/drawing/2014/chartex" xmlns:cx1="http://schemas.microsoft.com/office/drawing/2015/9/8/chartex" xmlns:cx2="http://schemas.microsoft.com/office/drawing/2015/10/21/chartex" xmlns:cx3="http://schemas.microsoft.com/office/drawing/2016/5/9/chartex" xmlns:cx4="http://schemas.microsoft.com/office/drawing/2016/5/10/chartex" xmlns:cx5="http://schemas.microsoft.com/office/drawing/2016/5/11/chartex" xmlns:cx6="http://schemas.microsoft.com/office/drawing/2016/5/12/chartex" xmlns:cx7="http://schemas.microsoft.com/office/drawing/2016/5/13/chartex" xmlns:cx8="http://schemas.microsoft.com/office/drawing/2016/5/14/chartex" xmlns:mc="http://schemas.openxmlformats.org/markup-compatibility/2006" xmlns:aink="http://schemas.microsoft.com/office/drawing/2016/ink" xmlns:am3d="http://schemas.microsoft.com/office/drawing/2017/model3d" xmlns:o="urn:schemas-microsoft-com:office:office" xmlns:r="http://schemas.openxmlformats.org/officeDocument/2006/relationships" xmlns:m="http://schemas.openxmlformats.org/officeDocument/2006/math" xmlns:v="urn:schemas-microsoft-com:vml" xmlns:wp14="http://schemas.microsoft.com/office/word/2010/wordprocessingDrawing" xmlns:wp="http://schemas.openxmlformats.org/drawingml/2006/wordprocessingDrawing" xmlns:w10="urn:schemas-microsoft-com:office:word" xmlns:w="http://schemas.openxmlformats.org/wordprocessingml/2006/main" xmlns:w14="http://schemas.microsoft.com/office/word/2010/wordml" xmlns:w15="http://schemas.microsoft.com/office/word/2012/wordml" xmlns:w16cex="http://schemas.microsoft.com/office/word/2018/wordml/cex" xmlns:w16cid="http://schemas.microsoft.com/office/word/2016/wordml/cid" xmlns:w16="http://schemas.microsoft.com/office/word/2018/wordml" xmlns:w16se="http://schemas.microsoft.com/office/word/2015/wordml/symex" xmlns:wpg="http://schemas.microsoft.com/office/word/2010/wordprocessingGroup" xmlns:wpi="http://schemas.microsoft.com/office/word/2010/wordprocessingInk" xmlns:wne="http://schemas.microsoft.com/office/word/2006/wordml" xmlns:wps="http://schemas.microsoft.com/office/word/2010/wordprocessingShape" mc:Ignorable="w14 w15 w16se w16cid w16 w16cex wp14">
   <w:p>
     <w:pPr>
-      <w:pStyle w:val="a3"/>
+      <w:pStyle w:val="Header"/>
       <w:jc w:val="center"/>
       <w:rPr>
         <w:rFonts w:asciiTheme="majorHAnsi" w:hAnsiTheme="majorHAnsi" w:cstheme="majorHAnsi"/>
@@ -1496,10 +2235,10 @@
 </file>
 
 <file path=word/header2.xml><?xml version="1.0" encoding="utf-8"?>
-<w:hdr xmlns:wpc="http://schemas.microsoft.com/office/word/2010/wordprocessingCanvas" xmlns:cx="http://schemas.microsoft.com/office/drawing/2014/chartex" xmlns:cx1="http://schemas.microsoft.com/office/drawing/2015/9/8/chartex" xmlns:cx2="http://schemas.microsoft.com/office/drawing/2015/10/21/chartex" xmlns:cx3="http://schemas.microsoft.com/office/drawing/2016/5/9/chartex" xmlns:cx4="http://schemas.microsoft.com/office/drawing/2016/5/10/chartex" xmlns:cx5="http://schemas.microsoft.com/office/drawing/2016/5/11/chartex" xmlns:cx6="http://schemas.microsoft.com/office/drawing/2016/5/12/chartex" xmlns:cx7="http://schemas.microsoft.com/office/drawing/2016/5/13/chartex" xmlns:cx8="http://schemas.microsoft.com/office/drawing/2016/5/14/chartex" xmlns:mc="http://schemas.openxmlformats.org/markup-compatibility/2006" xmlns:aink="http://schemas.microsoft.com/office/drawing/2016/ink" xmlns:am3d="http://schemas.microsoft.com/office/drawing/2017/model3d" xmlns:o="urn:schemas-microsoft-com:office:office" xmlns:r="http://schemas.openxmlformats.org/officeDocument/2006/relationships" xmlns:m="http://schemas.openxmlformats.org/officeDocument/2006/math" xmlns:v="urn:schemas-microsoft-com:vml" xmlns:wp14="http://schemas.microsoft.com/office/word/2010/wordprocessingDrawing" xmlns:wp="http://schemas.openxmlformats.org/drawingml/2006/wordprocessingDrawing" xmlns:w10="urn:schemas-microsoft-com:office:word" xmlns:w="http://schemas.openxmlformats.org/wordprocessingml/2006/main" xmlns:w14="http://schemas.microsoft.com/office/word/2010/wordml" xmlns:w15="http://schemas.microsoft.com/office/word/2012/wordml" xmlns:w16cid="http://schemas.microsoft.com/office/word/2016/wordml/cid" xmlns:w16se="http://schemas.microsoft.com/office/word/2015/wordml/symex" xmlns:wpg="http://schemas.microsoft.com/office/word/2010/wordprocessingGroup" xmlns:wpi="http://schemas.microsoft.com/office/word/2010/wordprocessingInk" xmlns:wne="http://schemas.microsoft.com/office/word/2006/wordml" xmlns:wps="http://schemas.microsoft.com/office/word/2010/wordprocessingShape" mc:Ignorable="w14 w15 w16se w16cid wp14">
+<w:hdr xmlns:wpc="http://schemas.microsoft.com/office/word/2010/wordprocessingCanvas" xmlns:cx="http://schemas.microsoft.com/office/drawing/2014/chartex" xmlns:cx1="http://schemas.microsoft.com/office/drawing/2015/9/8/chartex" xmlns:cx2="http://schemas.microsoft.com/office/drawing/2015/10/21/chartex" xmlns:cx3="http://schemas.microsoft.com/office/drawing/2016/5/9/chartex" xmlns:cx4="http://schemas.microsoft.com/office/drawing/2016/5/10/chartex" xmlns:cx5="http://schemas.microsoft.com/office/drawing/2016/5/11/chartex" xmlns:cx6="http://schemas.microsoft.com/office/drawing/2016/5/12/chartex" xmlns:cx7="http://schemas.microsoft.com/office/drawing/2016/5/13/chartex" xmlns:cx8="http://schemas.microsoft.com/office/drawing/2016/5/14/chartex" xmlns:mc="http://schemas.openxmlformats.org/markup-compatibility/2006" xmlns:aink="http://schemas.microsoft.com/office/drawing/2016/ink" xmlns:am3d="http://schemas.microsoft.com/office/drawing/2017/model3d" xmlns:o="urn:schemas-microsoft-com:office:office" xmlns:r="http://schemas.openxmlformats.org/officeDocument/2006/relationships" xmlns:m="http://schemas.openxmlformats.org/officeDocument/2006/math" xmlns:v="urn:schemas-microsoft-com:vml" xmlns:wp14="http://schemas.microsoft.com/office/word/2010/wordprocessingDrawing" xmlns:wp="http://schemas.openxmlformats.org/drawingml/2006/wordprocessingDrawing" xmlns:w10="urn:schemas-microsoft-com:office:word" xmlns:w="http://schemas.openxmlformats.org/wordprocessingml/2006/main" xmlns:w14="http://schemas.microsoft.com/office/word/2010/wordml" xmlns:w15="http://schemas.microsoft.com/office/word/2012/wordml" xmlns:w16cex="http://schemas.microsoft.com/office/word/2018/wordml/cex" xmlns:w16cid="http://schemas.microsoft.com/office/word/2016/wordml/cid" xmlns:w16="http://schemas.microsoft.com/office/word/2018/wordml" xmlns:w16se="http://schemas.microsoft.com/office/word/2015/wordml/symex" xmlns:wpg="http://schemas.microsoft.com/office/word/2010/wordprocessingGroup" xmlns:wpi="http://schemas.microsoft.com/office/word/2010/wordprocessingInk" xmlns:wne="http://schemas.microsoft.com/office/word/2006/wordml" xmlns:wps="http://schemas.microsoft.com/office/word/2010/wordprocessingShape" mc:Ignorable="w14 w15 w16se w16cid w16 w16cex wp14">
   <w:p>
     <w:pPr>
-      <w:pStyle w:val="a3"/>
+      <w:pStyle w:val="Header"/>
       <w:jc w:val="center"/>
       <w:rPr>
         <w:rFonts w:asciiTheme="majorHAnsi" w:hAnsiTheme="majorHAnsi" w:cstheme="majorHAnsi"/>
@@ -1523,14 +2262,14 @@
   </w:p>
   <w:p>
     <w:pPr>
-      <w:pStyle w:val="a3"/>
+      <w:pStyle w:val="Header"/>
     </w:pPr>
   </w:p>
 </w:hdr>
 </file>
 
 <file path=word/numbering.xml><?xml version="1.0" encoding="utf-8"?>
-<w:numbering xmlns:wpc="http://schemas.microsoft.com/office/word/2010/wordprocessingCanvas" xmlns:cx="http://schemas.microsoft.com/office/drawing/2014/chartex" xmlns:cx1="http://schemas.microsoft.com/office/drawing/2015/9/8/chartex" xmlns:cx2="http://schemas.microsoft.com/office/drawing/2015/10/21/chartex" xmlns:cx3="http://schemas.microsoft.com/office/drawing/2016/5/9/chartex" xmlns:cx4="http://schemas.microsoft.com/office/drawing/2016/5/10/chartex" xmlns:cx5="http://schemas.microsoft.com/office/drawing/2016/5/11/chartex" xmlns:cx6="http://schemas.microsoft.com/office/drawing/2016/5/12/chartex" xmlns:cx7="http://schemas.microsoft.com/office/drawing/2016/5/13/chartex" xmlns:cx8="http://schemas.microsoft.com/office/drawing/2016/5/14/chartex" xmlns:mc="http://schemas.openxmlformats.org/markup-compatibility/2006" xmlns:aink="http://schemas.microsoft.com/office/drawing/2016/ink" xmlns:am3d="http://schemas.microsoft.com/office/drawing/2017/model3d" xmlns:o="urn:schemas-microsoft-com:office:office" xmlns:r="http://schemas.openxmlformats.org/officeDocument/2006/relationships" xmlns:m="http://schemas.openxmlformats.org/officeDocument/2006/math" xmlns:v="urn:schemas-microsoft-com:vml" xmlns:wp14="http://schemas.microsoft.com/office/word/2010/wordprocessingDrawing" xmlns:wp="http://schemas.openxmlformats.org/drawingml/2006/wordprocessingDrawing" xmlns:w10="urn:schemas-microsoft-com:office:word" xmlns:w="http://schemas.openxmlformats.org/wordprocessingml/2006/main" xmlns:w14="http://schemas.microsoft.com/office/word/2010/wordml" xmlns:w15="http://schemas.microsoft.com/office/word/2012/wordml" xmlns:w16cid="http://schemas.microsoft.com/office/word/2016/wordml/cid" xmlns:w16se="http://schemas.microsoft.com/office/word/2015/wordml/symex" xmlns:wpg="http://schemas.microsoft.com/office/word/2010/wordprocessingGroup" xmlns:wpi="http://schemas.microsoft.com/office/word/2010/wordprocessingInk" xmlns:wne="http://schemas.microsoft.com/office/word/2006/wordml" xmlns:wps="http://schemas.microsoft.com/office/word/2010/wordprocessingShape" mc:Ignorable="w14 w15 w16se w16cid wp14">
+<w:numbering xmlns:wpc="http://schemas.microsoft.com/office/word/2010/wordprocessingCanvas" xmlns:cx="http://schemas.microsoft.com/office/drawing/2014/chartex" xmlns:cx1="http://schemas.microsoft.com/office/drawing/2015/9/8/chartex" xmlns:cx2="http://schemas.microsoft.com/office/drawing/2015/10/21/chartex" xmlns:cx3="http://schemas.microsoft.com/office/drawing/2016/5/9/chartex" xmlns:cx4="http://schemas.microsoft.com/office/drawing/2016/5/10/chartex" xmlns:cx5="http://schemas.microsoft.com/office/drawing/2016/5/11/chartex" xmlns:cx6="http://schemas.microsoft.com/office/drawing/2016/5/12/chartex" xmlns:cx7="http://schemas.microsoft.com/office/drawing/2016/5/13/chartex" xmlns:cx8="http://schemas.microsoft.com/office/drawing/2016/5/14/chartex" xmlns:mc="http://schemas.openxmlformats.org/markup-compatibility/2006" xmlns:aink="http://schemas.microsoft.com/office/drawing/2016/ink" xmlns:am3d="http://schemas.microsoft.com/office/drawing/2017/model3d" xmlns:o="urn:schemas-microsoft-com:office:office" xmlns:r="http://schemas.openxmlformats.org/officeDocument/2006/relationships" xmlns:m="http://schemas.openxmlformats.org/officeDocument/2006/math" xmlns:v="urn:schemas-microsoft-com:vml" xmlns:wp14="http://schemas.microsoft.com/office/word/2010/wordprocessingDrawing" xmlns:wp="http://schemas.openxmlformats.org/drawingml/2006/wordprocessingDrawing" xmlns:w10="urn:schemas-microsoft-com:office:word" xmlns:w="http://schemas.openxmlformats.org/wordprocessingml/2006/main" xmlns:w14="http://schemas.microsoft.com/office/word/2010/wordml" xmlns:w15="http://schemas.microsoft.com/office/word/2012/wordml" xmlns:w16cex="http://schemas.microsoft.com/office/word/2018/wordml/cex" xmlns:w16cid="http://schemas.microsoft.com/office/word/2016/wordml/cid" xmlns:w16="http://schemas.microsoft.com/office/word/2018/wordml" xmlns:w16se="http://schemas.microsoft.com/office/word/2015/wordml/symex" xmlns:wpg="http://schemas.microsoft.com/office/word/2010/wordprocessingGroup" xmlns:wpi="http://schemas.microsoft.com/office/word/2010/wordprocessingInk" xmlns:wne="http://schemas.microsoft.com/office/word/2006/wordml" xmlns:wps="http://schemas.microsoft.com/office/word/2010/wordprocessingShape" mc:Ignorable="w14 w15 w16se w16cid w16 w16cex wp14">
   <w:abstractNum w:abstractNumId="0" w15:restartNumberingAfterBreak="0">
     <w:nsid w:val="06661D94"/>
     <w:multiLevelType w:val="hybridMultilevel"/>
@@ -2411,7 +3150,7 @@
 </file>
 
 <file path=word/styles.xml><?xml version="1.0" encoding="utf-8"?>
-<w:styles xmlns:mc="http://schemas.openxmlformats.org/markup-compatibility/2006" xmlns:r="http://schemas.openxmlformats.org/officeDocument/2006/relationships" xmlns:w="http://schemas.openxmlformats.org/wordprocessingml/2006/main" xmlns:w14="http://schemas.microsoft.com/office/word/2010/wordml" xmlns:w15="http://schemas.microsoft.com/office/word/2012/wordml" xmlns:w16cid="http://schemas.microsoft.com/office/word/2016/wordml/cid" xmlns:w16se="http://schemas.microsoft.com/office/word/2015/wordml/symex" mc:Ignorable="w14 w15 w16se w16cid">
+<w:styles xmlns:mc="http://schemas.openxmlformats.org/markup-compatibility/2006" xmlns:r="http://schemas.openxmlformats.org/officeDocument/2006/relationships" xmlns:w="http://schemas.openxmlformats.org/wordprocessingml/2006/main" xmlns:w14="http://schemas.microsoft.com/office/word/2010/wordml" xmlns:w15="http://schemas.microsoft.com/office/word/2012/wordml" xmlns:w16cex="http://schemas.microsoft.com/office/word/2018/wordml/cex" xmlns:w16cid="http://schemas.microsoft.com/office/word/2016/wordml/cid" xmlns:w16="http://schemas.microsoft.com/office/word/2018/wordml" xmlns:w16se="http://schemas.microsoft.com/office/word/2015/wordml/symex" mc:Ignorable="w14 w15 w16se w16cid w16 w16cex">
   <w:docDefaults>
     <w:rPrDefault>
       <w:rPr>
@@ -2802,20 +3541,20 @@
     <w:lsdException w:name="Mention" w:semiHidden="1" w:unhideWhenUsed="1"/>
     <w:lsdException w:name="Smart Hyperlink" w:semiHidden="1" w:unhideWhenUsed="1"/>
   </w:latentStyles>
-  <w:style w:type="paragraph" w:default="1" w:styleId="a">
+  <w:style w:type="paragraph" w:default="1" w:styleId="Normal">
     <w:name w:val="Normal"/>
     <w:qFormat/>
     <w:pPr>
       <w:bidi/>
     </w:pPr>
   </w:style>
-  <w:style w:type="character" w:default="1" w:styleId="a0">
+  <w:style w:type="character" w:default="1" w:styleId="DefaultParagraphFont">
     <w:name w:val="Default Paragraph Font"/>
     <w:uiPriority w:val="1"/>
     <w:semiHidden/>
     <w:unhideWhenUsed/>
   </w:style>
-  <w:style w:type="table" w:default="1" w:styleId="a1">
+  <w:style w:type="table" w:default="1" w:styleId="TableNormal">
     <w:name w:val="Normal Table"/>
     <w:uiPriority w:val="99"/>
     <w:semiHidden/>
@@ -2830,7 +3569,7 @@
       </w:tblCellMar>
     </w:tblPr>
   </w:style>
-  <w:style w:type="numbering" w:default="1" w:styleId="a2">
+  <w:style w:type="numbering" w:default="1" w:styleId="NoList">
     <w:name w:val="No List"/>
     <w:uiPriority w:val="99"/>
     <w:semiHidden/>
@@ -2838,7 +3577,7 @@
   </w:style>
   <w:style w:type="character" w:styleId="Hyperlink">
     <w:name w:val="Hyperlink"/>
-    <w:basedOn w:val="a0"/>
+    <w:basedOn w:val="DefaultParagraphFont"/>
     <w:uiPriority w:val="99"/>
     <w:unhideWhenUsed/>
     <w:rsid w:val="005C4B16"/>
@@ -2847,10 +3586,10 @@
       <w:u w:val="single"/>
     </w:rPr>
   </w:style>
-  <w:style w:type="paragraph" w:styleId="a3">
+  <w:style w:type="paragraph" w:styleId="Header">
     <w:name w:val="header"/>
-    <w:basedOn w:val="a"/>
-    <w:link w:val="a4"/>
+    <w:basedOn w:val="Normal"/>
+    <w:link w:val="HeaderChar"/>
     <w:uiPriority w:val="99"/>
     <w:unhideWhenUsed/>
     <w:rsid w:val="005C4B16"/>
@@ -2862,17 +3601,17 @@
       <w:spacing w:after="0" w:line="240" w:lineRule="auto"/>
     </w:pPr>
   </w:style>
-  <w:style w:type="character" w:customStyle="1" w:styleId="a4">
-    <w:name w:val="כותרת עליונה תו"/>
-    <w:basedOn w:val="a0"/>
-    <w:link w:val="a3"/>
+  <w:style w:type="character" w:customStyle="1" w:styleId="HeaderChar">
+    <w:name w:val="Header Char"/>
+    <w:basedOn w:val="DefaultParagraphFont"/>
+    <w:link w:val="Header"/>
     <w:uiPriority w:val="99"/>
     <w:rsid w:val="005C4B16"/>
   </w:style>
-  <w:style w:type="paragraph" w:styleId="a5">
+  <w:style w:type="paragraph" w:styleId="Footer">
     <w:name w:val="footer"/>
-    <w:basedOn w:val="a"/>
-    <w:link w:val="a6"/>
+    <w:basedOn w:val="Normal"/>
+    <w:link w:val="FooterChar"/>
     <w:uiPriority w:val="99"/>
     <w:unhideWhenUsed/>
     <w:rsid w:val="005C4B16"/>
@@ -2884,16 +3623,16 @@
       <w:spacing w:after="0" w:line="240" w:lineRule="auto"/>
     </w:pPr>
   </w:style>
-  <w:style w:type="character" w:customStyle="1" w:styleId="a6">
-    <w:name w:val="כותרת תחתונה תו"/>
-    <w:basedOn w:val="a0"/>
-    <w:link w:val="a5"/>
+  <w:style w:type="character" w:customStyle="1" w:styleId="FooterChar">
+    <w:name w:val="Footer Char"/>
+    <w:basedOn w:val="DefaultParagraphFont"/>
+    <w:link w:val="Footer"/>
     <w:uiPriority w:val="99"/>
     <w:rsid w:val="005C4B16"/>
   </w:style>
-  <w:style w:type="paragraph" w:styleId="a7">
+  <w:style w:type="paragraph" w:styleId="ListParagraph">
     <w:name w:val="List Paragraph"/>
-    <w:basedOn w:val="a"/>
+    <w:basedOn w:val="Normal"/>
     <w:uiPriority w:val="34"/>
     <w:qFormat/>
     <w:rsid w:val="009E6FE8"/>
@@ -2902,9 +3641,9 @@
       <w:contextualSpacing/>
     </w:pPr>
   </w:style>
-  <w:style w:type="paragraph" w:styleId="a8">
+  <w:style w:type="paragraph" w:styleId="NoSpacing">
     <w:name w:val="No Spacing"/>
-    <w:link w:val="a9"/>
+    <w:link w:val="NoSpacingChar"/>
     <w:uiPriority w:val="1"/>
     <w:qFormat/>
     <w:rsid w:val="00B96D17"/>
@@ -2916,10 +3655,10 @@
       <w:rFonts w:eastAsiaTheme="minorEastAsia"/>
     </w:rPr>
   </w:style>
-  <w:style w:type="character" w:customStyle="1" w:styleId="a9">
-    <w:name w:val="ללא מרווח תו"/>
-    <w:basedOn w:val="a0"/>
-    <w:link w:val="a8"/>
+  <w:style w:type="character" w:customStyle="1" w:styleId="NoSpacingChar">
+    <w:name w:val="No Spacing Char"/>
+    <w:basedOn w:val="DefaultParagraphFont"/>
+    <w:link w:val="NoSpacing"/>
     <w:uiPriority w:val="1"/>
     <w:rsid w:val="00B96D17"/>
     <w:rPr>

</xml_diff>